<commit_message>
Finished Final-Project Rough Draft
</commit_message>
<xml_diff>
--- a/Final Project/Sources for Final Project.docx
+++ b/Final Project/Sources for Final Project.docx
@@ -10,14 +10,30 @@
           <w:numId w:val="1"/>
         </w:numPr>
       </w:pPr>
-      <w:hyperlink r:id="rId5" w:history="1">
-        <w:r>
-          <w:rPr>
-            <w:rStyle w:val="Hyperlink"/>
-          </w:rPr>
-          <w:t>https://www.mlb.com/news/longest-contracts-in-baseball-history</w:t>
-        </w:r>
-      </w:hyperlink>
+      <w:r>
+        <w:fldChar w:fldCharType="begin"/>
+      </w:r>
+      <w:r>
+        <w:instrText xml:space="preserve"> HYPERLINK "</w:instrText>
+      </w:r>
+      <w:r>
+        <w:instrText>https://www.mlb.com/news/longest-contracts-in-baseball-history</w:instrText>
+      </w:r>
+      <w:r>
+        <w:instrText xml:space="preserve">" </w:instrText>
+      </w:r>
+      <w:r>
+        <w:fldChar w:fldCharType="separate"/>
+      </w:r>
+      <w:r>
+        <w:rPr>
+          <w:rStyle w:val="Hyperlink"/>
+        </w:rPr>
+        <w:t>https://www.mlb.com/news/longest-contracts-in-baseball-history</w:t>
+      </w:r>
+      <w:r>
+        <w:fldChar w:fldCharType="end"/>
+      </w:r>
     </w:p>
     <w:p>
       <w:pPr>
@@ -51,7 +67,7 @@
           <w:numId w:val="1"/>
         </w:numPr>
       </w:pPr>
-      <w:hyperlink r:id="rId6" w:history="1">
+      <w:hyperlink r:id="rId5" w:history="1">
         <w:r>
           <w:rPr>
             <w:rStyle w:val="Hyperlink"/>
@@ -71,7 +87,7 @@
       <w:r>
         <w:t xml:space="preserve">(Scully) </w:t>
       </w:r>
-      <w:hyperlink r:id="rId7" w:anchor="metadata_info_tab_contents" w:history="1">
+      <w:hyperlink r:id="rId6" w:anchor="metadata_info_tab_contents" w:history="1">
         <w:r>
           <w:rPr>
             <w:rStyle w:val="Hyperlink"/>
@@ -88,7 +104,7 @@
           <w:numId w:val="1"/>
         </w:numPr>
       </w:pPr>
-      <w:hyperlink r:id="rId8" w:history="1">
+      <w:hyperlink r:id="rId7" w:history="1">
         <w:r>
           <w:rPr>
             <w:rStyle w:val="Hyperlink"/>
@@ -105,7 +121,7 @@
           <w:numId w:val="1"/>
         </w:numPr>
       </w:pPr>
-      <w:hyperlink r:id="rId9" w:history="1">
+      <w:hyperlink r:id="rId8" w:history="1">
         <w:r>
           <w:rPr>
             <w:rStyle w:val="Hyperlink"/>
@@ -122,7 +138,7 @@
           <w:numId w:val="1"/>
         </w:numPr>
       </w:pPr>
-      <w:hyperlink r:id="rId10" w:history="1">
+      <w:hyperlink r:id="rId9" w:history="1">
         <w:r>
           <w:rPr>
             <w:rStyle w:val="Hyperlink"/>
@@ -139,7 +155,7 @@
           <w:numId w:val="1"/>
         </w:numPr>
       </w:pPr>
-      <w:hyperlink r:id="rId11" w:history="1">
+      <w:hyperlink r:id="rId10" w:history="1">
         <w:r>
           <w:rPr>
             <w:rStyle w:val="Hyperlink"/>
@@ -148,6 +164,23 @@
         </w:r>
       </w:hyperlink>
     </w:p>
+    <w:p/>
+    <w:p/>
+    <w:p>
+      <w:proofErr w:type="spellStart"/>
+      <w:r>
+        <w:t>Lahman</w:t>
+      </w:r>
+      <w:proofErr w:type="spellEnd"/>
+      <w:r>
+        <w:t xml:space="preserve"> </w:t>
+      </w:r>
+      <w:proofErr w:type="spellStart"/>
+      <w:r>
+        <w:t>Github</w:t>
+      </w:r>
+      <w:proofErr w:type="spellEnd"/>
+    </w:p>
     <w:p>
       <w:pPr>
         <w:pStyle w:val="ListParagraph"/>
@@ -156,6 +189,17 @@
           <w:numId w:val="1"/>
         </w:numPr>
       </w:pPr>
+      <w:hyperlink r:id="rId11" w:history="1">
+        <w:r>
+          <w:rPr>
+            <w:rStyle w:val="Hyperlink"/>
+          </w:rPr>
+          <w:t>https://github.com/cdalzell/Lahman</w:t>
+        </w:r>
+      </w:hyperlink>
+      <w:r>
+        <w:t xml:space="preserve"> </w:t>
+      </w:r>
     </w:p>
     <w:p/>
     <w:sectPr>

</xml_diff>